<commit_message>
Networking: re-render of AI3 and AI4. Now includes images. Broken links on google classrooms.
</commit_message>
<xml_diff>
--- a/assignments/Designing and Securing Enterprise Systems/2022_Semester1_AI3_EvidenceGuide.docx
+++ b/assignments/Designing and Securing Enterprise Systems/2022_Semester1_AI3_EvidenceGuide.docx
@@ -9987,7 +9987,7 @@
     </w:lvl>
   </w:abstractNum>
   <w:abstractNum w:abstractNumId="4" w15:restartNumberingAfterBreak="0">
-    <w:nsid w:val="04F5A213"/>
+    <w:nsid w:val="0301B1B2"/>
     <w:multiLevelType w:val="multilevel"/>
     <w:tmpl w:val="78B40A36"/>
     <w:lvl w:ilvl="0">
@@ -10092,7 +10092,7 @@
     </w:lvl>
   </w:abstractNum>
   <w:abstractNum w:abstractNumId="5" w15:restartNumberingAfterBreak="0">
-    <w:nsid w:val="0275E81C"/>
+    <w:nsid w:val="017570A8"/>
     <w:multiLevelType w:val="multilevel"/>
     <w:tmpl w:val="01F20FD0"/>
     <w:lvl w:ilvl="0">
@@ -10233,7 +10233,7 @@
     </w:lvl>
   </w:abstractNum>
   <w:abstractNum w:abstractNumId="6" w15:restartNumberingAfterBreak="0">
-    <w:nsid w:val="03A75C9D"/>
+    <w:nsid w:val="05B5CEC9"/>
     <w:multiLevelType w:val="multilevel"/>
     <w:tmpl w:val="9FD663F8"/>
     <w:lvl w:ilvl="0">
@@ -10374,7 +10374,7 @@
     </w:lvl>
   </w:abstractNum>
   <w:abstractNum w:abstractNumId="7" w15:restartNumberingAfterBreak="0">
-    <w:nsid w:val="00F8EE6C"/>
+    <w:nsid w:val="0590DE60"/>
     <w:multiLevelType w:val="hybridMultilevel"/>
     <w:tmpl w:val="5B727CC6"/>
     <w:lvl w:ilvl="0" w:tplc="0C090001">
@@ -10487,7 +10487,7 @@
     </w:lvl>
   </w:abstractNum>
   <w:abstractNum w:abstractNumId="8" w15:restartNumberingAfterBreak="0">
-    <w:nsid w:val="05591AD2"/>
+    <w:nsid w:val="0379936D"/>
     <w:multiLevelType w:val="multilevel"/>
     <w:tmpl w:val="56E4DCD0"/>
     <w:lvl w:ilvl="0">
@@ -10627,7 +10627,7 @@
     </w:lvl>
   </w:abstractNum>
   <w:abstractNum w:abstractNumId="8" w15:restartNumberingAfterBreak="0">
-    <w:nsid w:val="03FA61E7"/>
+    <w:nsid w:val="0490EF9A"/>
     <w:multiLevelType w:val="hybridMultilevel"/>
     <w:tmpl w:val="9418E4E0"/>
     <w:lvl w:ilvl="0" w:tplc="0C090001">
@@ -10740,7 +10740,7 @@
     </w:lvl>
   </w:abstractNum>
   <w:abstractNum w:abstractNumId="8" w15:restartNumberingAfterBreak="0">
-    <w:nsid w:val="04A40453"/>
+    <w:nsid w:val="02A0564C"/>
     <w:multiLevelType w:val="hybridMultilevel"/>
     <w:tmpl w:val="1452F35E"/>
     <w:lvl w:ilvl="0" w:tplc="0C090001">
@@ -10853,7 +10853,7 @@
     </w:lvl>
   </w:abstractNum>
   <w:abstractNum w:abstractNumId="8" w15:restartNumberingAfterBreak="0">
-    <w:nsid w:val="00F00741"/>
+    <w:nsid w:val="05150ED4"/>
     <w:multiLevelType w:val="hybridMultilevel"/>
     <w:tmpl w:val="BF664856"/>
     <w:lvl w:ilvl="0" w:tplc="0C090001">
@@ -10966,7 +10966,7 @@
     </w:lvl>
   </w:abstractNum>
   <w:abstractNum w:abstractNumId="8" w15:restartNumberingAfterBreak="0">
-    <w:nsid w:val="01B071B7"/>
+    <w:nsid w:val="05CEEEB7"/>
     <w:multiLevelType w:val="hybridMultilevel"/>
     <w:tmpl w:val="880A8A72"/>
     <w:lvl w:ilvl="0" w:tplc="FC862C50">

</xml_diff>